<commit_message>
level 2 | Added createpic, signup and 404
</commit_message>
<xml_diff>
--- a/doc/גיבוש רעיון לפרויקט.docx
+++ b/doc/גיבוש רעיון לפרויקט.docx
@@ -203,7 +203,6 @@
       <w:pPr>
         <w:bidi/>
         <w:rPr>
-          <w:rtl/>
           <w:lang w:val="en-US"/>
         </w:rPr>
       </w:pPr>
@@ -238,6 +237,72 @@
         </w:rPr>
         <w:t>) יש צורך לבצע רישום .</w:t>
       </w:r>
+    </w:p>
+    <w:p>
+      <w:pPr>
+        <w:bidi/>
+        <w:rPr>
+          <w:lang w:val="en-US"/>
+        </w:rPr>
+      </w:pPr>
+    </w:p>
+    <w:p>
+      <w:pPr>
+        <w:bidi/>
+        <w:rPr>
+          <w:lang w:val="en-US"/>
+        </w:rPr>
+      </w:pPr>
+    </w:p>
+    <w:p>
+      <w:pPr>
+        <w:bidi/>
+        <w:rPr>
+          <w:rtl/>
+          <w:lang w:val="en-US"/>
+        </w:rPr>
+      </w:pPr>
+      <w:r>
+        <w:rPr>
+          <w:rFonts w:hint="cs"/>
+          <w:rtl/>
+          <w:lang w:val="en-US"/>
+        </w:rPr>
+        <w:t>אתרים להשראה</w:t>
+      </w:r>
+    </w:p>
+    <w:p>
+      <w:pPr>
+        <w:bidi/>
+        <w:rPr>
+          <w:rtl/>
+          <w:lang w:val="en-US"/>
+        </w:rPr>
+      </w:pPr>
+    </w:p>
+    <w:p>
+      <w:pPr>
+        <w:bidi/>
+        <w:jc w:val="right"/>
+        <w:rPr>
+          <w:lang w:val="en-US"/>
+        </w:rPr>
+      </w:pPr>
+      <w:r>
+        <w:rPr>
+          <w:lang w:val="en-US"/>
+        </w:rPr>
+        <w:t>https://www.designbyhumans.com</w:t>
+      </w:r>
+    </w:p>
+    <w:p>
+      <w:pPr>
+        <w:bidi/>
+        <w:jc w:val="right"/>
+        <w:rPr>
+          <w:lang w:val="en-US"/>
+        </w:rPr>
+      </w:pPr>
     </w:p>
     <w:p>
       <w:pPr>
@@ -696,6 +761,41 @@
     <w:semiHidden/>
     <w:unhideWhenUsed/>
   </w:style>
+  <w:style w:type="character" w:styleId="Hyperlink">
+    <w:name w:val="Hyperlink"/>
+    <w:basedOn w:val="DefaultParagraphFont"/>
+    <w:uiPriority w:val="99"/>
+    <w:unhideWhenUsed/>
+    <w:rsid w:val="003B50CC"/>
+    <w:rPr>
+      <w:color w:val="0563C1" w:themeColor="hyperlink"/>
+      <w:u w:val="single"/>
+    </w:rPr>
+  </w:style>
+  <w:style w:type="character" w:styleId="UnresolvedMention">
+    <w:name w:val="Unresolved Mention"/>
+    <w:basedOn w:val="DefaultParagraphFont"/>
+    <w:uiPriority w:val="99"/>
+    <w:semiHidden/>
+    <w:unhideWhenUsed/>
+    <w:rsid w:val="003B50CC"/>
+    <w:rPr>
+      <w:color w:val="605E5C"/>
+      <w:shd w:val="clear" w:color="auto" w:fill="E1DFDD"/>
+    </w:rPr>
+  </w:style>
+  <w:style w:type="character" w:styleId="FollowedHyperlink">
+    <w:name w:val="FollowedHyperlink"/>
+    <w:basedOn w:val="DefaultParagraphFont"/>
+    <w:uiPriority w:val="99"/>
+    <w:semiHidden/>
+    <w:unhideWhenUsed/>
+    <w:rsid w:val="003B50CC"/>
+    <w:rPr>
+      <w:color w:val="954F72" w:themeColor="followedHyperlink"/>
+      <w:u w:val="single"/>
+    </w:rPr>
+  </w:style>
 </w:styles>
 </file>
 

</xml_diff>